<commit_message>
add a template to sort, and add several algorithm
</commit_message>
<xml_diff>
--- a/DOC/Job Recorder Order.docx
+++ b/DOC/Job Recorder Order.docx
@@ -11,14 +11,27 @@
       <w:r>
         <w:t xml:space="preserve">Table </w:t>
       </w:r>
-      <w:fldSimple w:instr=" SEQ Table \* ARABIC ">
-        <w:r>
-          <w:rPr>
-            <w:noProof/>
-          </w:rPr>
-          <w:t>1</w:t>
-        </w:r>
-      </w:fldSimple>
+      <w:r>
+        <w:fldChar w:fldCharType="begin"/>
+      </w:r>
+      <w:r>
+        <w:instrText xml:space="preserve"> SEQ Table \* ARABIC </w:instrText>
+      </w:r>
+      <w:r>
+        <w:fldChar w:fldCharType="separate"/>
+      </w:r>
+      <w:r>
+        <w:rPr>
+          <w:noProof/>
+        </w:rPr>
+        <w:t>1</w:t>
+      </w:r>
+      <w:r>
+        <w:rPr>
+          <w:noProof/>
+        </w:rPr>
+        <w:fldChar w:fldCharType="end"/>
+      </w:r>
       <w:r>
         <w:t xml:space="preserve"> The store order of Job Recorder</w:t>
       </w:r>
@@ -53,8 +66,6 @@
             </w:r>
           </w:p>
         </w:tc>
-        <w:bookmarkStart w:id="0" w:name="_GoBack"/>
-        <w:bookmarkEnd w:id="0"/>
       </w:tr>
       <w:tr>
         <w:tc>
@@ -157,11 +168,6 @@
             <w:shd w:val="clear" w:color="auto" w:fill="A8D08D" w:themeFill="accent6" w:themeFillTint="99"/>
           </w:tcPr>
           <w:p>
-            <w:pPr>
-              <w:rPr>
-                <w:rFonts w:hint="eastAsia"/>
-              </w:rPr>
-            </w:pPr>
             <w:r>
               <w:rPr>
                 <w:rFonts w:hint="eastAsia"/>
@@ -183,6 +189,31 @@
               </w:rPr>
               <w:t>Ready To Next</w:t>
             </w:r>
+          </w:p>
+        </w:tc>
+      </w:tr>
+      <w:tr>
+        <w:tc>
+          <w:tcPr>
+            <w:tcW w:w="5103" w:type="dxa"/>
+          </w:tcPr>
+          <w:p>
+            <w:pPr>
+              <w:rPr>
+                <w:rFonts w:hint="eastAsia"/>
+              </w:rPr>
+            </w:pPr>
+            <w:r>
+              <w:rPr>
+                <w:rFonts w:hint="eastAsia"/>
+              </w:rPr>
+              <w:t>R</w:t>
+            </w:r>
+            <w:r>
+              <w:t>eady To Ready</w:t>
+            </w:r>
+            <w:bookmarkStart w:id="0" w:name="_GoBack"/>
+            <w:bookmarkEnd w:id="0"/>
           </w:p>
         </w:tc>
       </w:tr>

</xml_diff>